<commit_message>
Removed networking and all unnessary files
</commit_message>
<xml_diff>
--- a/Optimisation.docx
+++ b/Optimisation.docx
@@ -4,7 +4,7 @@
   <w:body>
     <w:p>
       <w:pPr>
-        <w:pStyle w:val="Heading1"/>
+        <w:pStyle w:val="Title"/>
       </w:pPr>
       <w:r>
         <w:t>Optimisation task</w:t>
@@ -12,11 +12,16 @@
     </w:p>
     <w:p/>
     <w:p>
+      <w:r>
+        <w:t>Initial results:</w:t>
+      </w:r>
+    </w:p>
+    <w:p>
       <w:bookmarkStart w:id="0" w:name="_GoBack"/>
       <w:bookmarkEnd w:id="0"/>
     </w:p>
     <w:sectPr>
-      <w:pgSz w:w="11906" w:h="16838"/>
+      <w:pgSz w:w="16838" w:h="11906" w:orient="landscape"/>
       <w:pgMar w:top="1440" w:right="1440" w:bottom="1440" w:left="1440" w:header="708" w:footer="708" w:gutter="0"/>
       <w:cols w:space="708"/>
       <w:docGrid w:linePitch="360"/>
@@ -484,6 +489,40 @@
       <w:szCs w:val="32"/>
     </w:rPr>
   </w:style>
+  <w:style w:type="paragraph" w:styleId="Title">
+    <w:name w:val="Title"/>
+    <w:basedOn w:val="Normal"/>
+    <w:next w:val="Normal"/>
+    <w:link w:val="TitleChar"/>
+    <w:uiPriority w:val="10"/>
+    <w:qFormat/>
+    <w:rsid w:val="005A1517"/>
+    <w:pPr>
+      <w:spacing w:after="0" w:line="240" w:lineRule="auto"/>
+      <w:contextualSpacing/>
+    </w:pPr>
+    <w:rPr>
+      <w:rFonts w:asciiTheme="majorHAnsi" w:eastAsiaTheme="majorEastAsia" w:hAnsiTheme="majorHAnsi" w:cstheme="majorBidi"/>
+      <w:spacing w:val="-10"/>
+      <w:kern w:val="28"/>
+      <w:sz w:val="56"/>
+      <w:szCs w:val="56"/>
+    </w:rPr>
+  </w:style>
+  <w:style w:type="character" w:customStyle="1" w:styleId="TitleChar">
+    <w:name w:val="Title Char"/>
+    <w:basedOn w:val="DefaultParagraphFont"/>
+    <w:link w:val="Title"/>
+    <w:uiPriority w:val="10"/>
+    <w:rsid w:val="005A1517"/>
+    <w:rPr>
+      <w:rFonts w:asciiTheme="majorHAnsi" w:eastAsiaTheme="majorEastAsia" w:hAnsiTheme="majorHAnsi" w:cstheme="majorBidi"/>
+      <w:spacing w:val="-10"/>
+      <w:kern w:val="28"/>
+      <w:sz w:val="56"/>
+      <w:szCs w:val="56"/>
+    </w:rPr>
+  </w:style>
 </w:styles>
 </file>
 

</xml_diff>

<commit_message>
Started gathering performance data
</commit_message>
<xml_diff>
--- a/Optimisation.docx
+++ b/Optimisation.docx
@@ -15,11 +15,109 @@
       <w:r>
         <w:t>Initial results:</w:t>
       </w:r>
+      <w:r>
+        <w:rPr>
+          <w:noProof/>
+        </w:rPr>
+        <w:t xml:space="preserve"> </w:t>
+      </w:r>
+    </w:p>
+    <w:p>
+      <w:r>
+        <w:rPr>
+          <w:noProof/>
+        </w:rPr>
+        <w:drawing>
+          <wp:anchor distT="0" distB="0" distL="114300" distR="114300" simplePos="0" relativeHeight="251658240" behindDoc="1" locked="0" layoutInCell="1" allowOverlap="1" wp14:anchorId="18F7035E" wp14:editId="217F0F60">
+            <wp:simplePos x="0" y="0"/>
+            <wp:positionH relativeFrom="column">
+              <wp:posOffset>0</wp:posOffset>
+            </wp:positionH>
+            <wp:positionV relativeFrom="paragraph">
+              <wp:posOffset>4445</wp:posOffset>
+            </wp:positionV>
+            <wp:extent cx="5343525" cy="4381253"/>
+            <wp:effectExtent l="0" t="0" r="0" b="635"/>
+            <wp:wrapTight wrapText="bothSides">
+              <wp:wrapPolygon edited="0">
+                <wp:start x="0" y="0"/>
+                <wp:lineTo x="0" y="21509"/>
+                <wp:lineTo x="21484" y="21509"/>
+                <wp:lineTo x="21484" y="0"/>
+                <wp:lineTo x="0" y="0"/>
+              </wp:wrapPolygon>
+            </wp:wrapTight>
+            <wp:docPr id="2" name="Picture 2"/>
+            <wp:cNvGraphicFramePr>
+              <a:graphicFrameLocks xmlns:a="http://schemas.openxmlformats.org/drawingml/2006/main" noChangeAspect="1"/>
+            </wp:cNvGraphicFramePr>
+            <a:graphic xmlns:a="http://schemas.openxmlformats.org/drawingml/2006/main">
+              <a:graphicData uri="http://schemas.openxmlformats.org/drawingml/2006/picture">
+                <pic:pic xmlns:pic="http://schemas.openxmlformats.org/drawingml/2006/picture">
+                  <pic:nvPicPr>
+                    <pic:cNvPr id="0" name="Picture 2"/>
+                    <pic:cNvPicPr>
+                      <a:picLocks noChangeAspect="1" noChangeArrowheads="1"/>
+                    </pic:cNvPicPr>
+                  </pic:nvPicPr>
+                  <pic:blipFill>
+                    <a:blip r:embed="rId4" cstate="print">
+                      <a:extLst>
+                        <a:ext uri="{28A0092B-C50C-407E-A947-70E740481C1C}">
+                          <a14:useLocalDpi xmlns:a14="http://schemas.microsoft.com/office/drawing/2010/main" val="0"/>
+                        </a:ext>
+                      </a:extLst>
+                    </a:blip>
+                    <a:srcRect/>
+                    <a:stretch>
+                      <a:fillRect/>
+                    </a:stretch>
+                  </pic:blipFill>
+                  <pic:spPr bwMode="auto">
+                    <a:xfrm>
+                      <a:off x="0" y="0"/>
+                      <a:ext cx="5343525" cy="4381253"/>
+                    </a:xfrm>
+                    <a:prstGeom prst="rect">
+                      <a:avLst/>
+                    </a:prstGeom>
+                    <a:noFill/>
+                    <a:ln>
+                      <a:noFill/>
+                    </a:ln>
+                  </pic:spPr>
+                </pic:pic>
+              </a:graphicData>
+            </a:graphic>
+            <wp14:sizeRelH relativeFrom="page">
+              <wp14:pctWidth>0</wp14:pctWidth>
+            </wp14:sizeRelH>
+            <wp14:sizeRelV relativeFrom="page">
+              <wp14:pctHeight>0</wp14:pctHeight>
+            </wp14:sizeRelV>
+          </wp:anchor>
+        </w:drawing>
+      </w:r>
     </w:p>
     <w:p>
       <w:bookmarkStart w:id="0" w:name="_GoBack"/>
       <w:bookmarkEnd w:id="0"/>
     </w:p>
+    <w:p/>
+    <w:p/>
+    <w:p/>
+    <w:p/>
+    <w:p/>
+    <w:p/>
+    <w:p/>
+    <w:p/>
+    <w:p/>
+    <w:p/>
+    <w:p/>
+    <w:p/>
+    <w:p/>
+    <w:p/>
+    <w:p/>
     <w:sectPr>
       <w:pgSz w:w="16838" w:h="11906" w:orient="landscape"/>
       <w:pgMar w:top="1440" w:right="1440" w:bottom="1440" w:left="1440" w:header="708" w:footer="708" w:gutter="0"/>

</xml_diff>

<commit_message>
Upload for peer review
</commit_message>
<xml_diff>
--- a/Optimisation.docx
+++ b/Optimisation.docx
@@ -100,24 +100,165 @@
       </w:r>
     </w:p>
     <w:p>
+      <w:r>
+        <w:t>This shows that a lot of time is dedicated to the rendering of the chunks.</w:t>
+      </w:r>
+    </w:p>
+    <w:p/>
+    <w:p/>
+    <w:p/>
+    <w:p/>
+    <w:p/>
+    <w:p/>
+    <w:p/>
+    <w:p/>
+    <w:p/>
+    <w:p/>
+    <w:p/>
+    <w:p/>
+    <w:p/>
+    <w:p/>
+    <w:p>
+      <w:r>
+        <w:rPr>
+          <w:noProof/>
+        </w:rPr>
+        <w:lastRenderedPageBreak/>
+        <w:drawing>
+          <wp:inline distT="0" distB="0" distL="0" distR="0" wp14:anchorId="47C066EE" wp14:editId="0EFB4131">
+            <wp:extent cx="6965179" cy="3796748"/>
+            <wp:effectExtent l="0" t="0" r="7620" b="0"/>
+            <wp:docPr id="1" name="Picture 1"/>
+            <wp:cNvGraphicFramePr>
+              <a:graphicFrameLocks xmlns:a="http://schemas.openxmlformats.org/drawingml/2006/main" noChangeAspect="1"/>
+            </wp:cNvGraphicFramePr>
+            <a:graphic xmlns:a="http://schemas.openxmlformats.org/drawingml/2006/main">
+              <a:graphicData uri="http://schemas.openxmlformats.org/drawingml/2006/picture">
+                <pic:pic xmlns:pic="http://schemas.openxmlformats.org/drawingml/2006/picture">
+                  <pic:nvPicPr>
+                    <pic:cNvPr id="0" name="Picture 1"/>
+                    <pic:cNvPicPr>
+                      <a:picLocks noChangeAspect="1" noChangeArrowheads="1"/>
+                    </pic:cNvPicPr>
+                  </pic:nvPicPr>
+                  <pic:blipFill>
+                    <a:blip r:embed="rId5" cstate="print">
+                      <a:extLst>
+                        <a:ext uri="{28A0092B-C50C-407E-A947-70E740481C1C}">
+                          <a14:useLocalDpi xmlns:a14="http://schemas.microsoft.com/office/drawing/2010/main" val="0"/>
+                        </a:ext>
+                      </a:extLst>
+                    </a:blip>
+                    <a:srcRect/>
+                    <a:stretch>
+                      <a:fillRect/>
+                    </a:stretch>
+                  </pic:blipFill>
+                  <pic:spPr bwMode="auto">
+                    <a:xfrm>
+                      <a:off x="0" y="0"/>
+                      <a:ext cx="6968962" cy="3798810"/>
+                    </a:xfrm>
+                    <a:prstGeom prst="rect">
+                      <a:avLst/>
+                    </a:prstGeom>
+                    <a:noFill/>
+                    <a:ln>
+                      <a:noFill/>
+                    </a:ln>
+                  </pic:spPr>
+                </pic:pic>
+              </a:graphicData>
+            </a:graphic>
+          </wp:inline>
+        </w:drawing>
+      </w:r>
+      <w:r>
+        <w:t>This shows the spikes at where I was opening the inventory in the game.</w:t>
+      </w:r>
+    </w:p>
+    <w:p/>
+    <w:p/>
+    <w:p/>
+    <w:p/>
+    <w:p/>
+    <w:p/>
+    <w:p>
+      <w:r>
+        <w:rPr>
+          <w:noProof/>
+        </w:rPr>
+        <w:drawing>
+          <wp:inline distT="0" distB="0" distL="0" distR="0" wp14:anchorId="79E1F06D" wp14:editId="22FDA695">
+            <wp:extent cx="5565913" cy="3034002"/>
+            <wp:effectExtent l="0" t="0" r="0" b="0"/>
+            <wp:docPr id="4" name="Picture 4"/>
+            <wp:cNvGraphicFramePr>
+              <a:graphicFrameLocks xmlns:a="http://schemas.openxmlformats.org/drawingml/2006/main" noChangeAspect="1"/>
+            </wp:cNvGraphicFramePr>
+            <a:graphic xmlns:a="http://schemas.openxmlformats.org/drawingml/2006/main">
+              <a:graphicData uri="http://schemas.openxmlformats.org/drawingml/2006/picture">
+                <pic:pic xmlns:pic="http://schemas.openxmlformats.org/drawingml/2006/picture">
+                  <pic:nvPicPr>
+                    <pic:cNvPr id="0" name="Picture 3"/>
+                    <pic:cNvPicPr>
+                      <a:picLocks noChangeAspect="1" noChangeArrowheads="1"/>
+                    </pic:cNvPicPr>
+                  </pic:nvPicPr>
+                  <pic:blipFill>
+                    <a:blip r:embed="rId6" cstate="print">
+                      <a:extLst>
+                        <a:ext uri="{28A0092B-C50C-407E-A947-70E740481C1C}">
+                          <a14:useLocalDpi xmlns:a14="http://schemas.microsoft.com/office/drawing/2010/main" val="0"/>
+                        </a:ext>
+                      </a:extLst>
+                    </a:blip>
+                    <a:srcRect/>
+                    <a:stretch>
+                      <a:fillRect/>
+                    </a:stretch>
+                  </pic:blipFill>
+                  <pic:spPr bwMode="auto">
+                    <a:xfrm>
+                      <a:off x="0" y="0"/>
+                      <a:ext cx="5568829" cy="3035591"/>
+                    </a:xfrm>
+                    <a:prstGeom prst="rect">
+                      <a:avLst/>
+                    </a:prstGeom>
+                    <a:noFill/>
+                    <a:ln>
+                      <a:noFill/>
+                    </a:ln>
+                  </pic:spPr>
+                </pic:pic>
+              </a:graphicData>
+            </a:graphic>
+          </wp:inline>
+        </w:drawing>
+      </w:r>
+      <w:r>
+        <w:t xml:space="preserve">This shows that the </w:t>
+      </w:r>
+      <w:proofErr w:type="spellStart"/>
+      <w:r>
+        <w:t>renderIcon</w:t>
+      </w:r>
+      <w:proofErr w:type="spellEnd"/>
+      <w:r>
+        <w:t xml:space="preserve"> function is causing a lot of </w:t>
+      </w:r>
+      <w:proofErr w:type="spellStart"/>
+      <w:r>
+        <w:t>cpu</w:t>
+      </w:r>
+      <w:proofErr w:type="spellEnd"/>
+      <w:r>
+        <w:t xml:space="preserve"> usage, when it shouldn’t be that costly to render some icons.</w:t>
+      </w:r>
       <w:bookmarkStart w:id="0" w:name="_GoBack"/>
       <w:bookmarkEnd w:id="0"/>
     </w:p>
-    <w:p/>
-    <w:p/>
-    <w:p/>
-    <w:p/>
-    <w:p/>
-    <w:p/>
-    <w:p/>
-    <w:p/>
-    <w:p/>
-    <w:p/>
-    <w:p/>
-    <w:p/>
-    <w:p/>
-    <w:p/>
-    <w:p/>
     <w:sectPr>
       <w:pgSz w:w="16838" w:h="11906" w:orient="landscape"/>
       <w:pgMar w:top="1440" w:right="1440" w:bottom="1440" w:left="1440" w:header="708" w:footer="708" w:gutter="0"/>

</xml_diff>